<commit_message>
Minor Changes for Cluster Practice
</commit_message>
<xml_diff>
--- a/Datasets/Chrome Clusters/Practice 11.docx
+++ b/Datasets/Chrome Clusters/Practice 11.docx
@@ -42,6 +42,13 @@
             <w:bookmarkEnd w:id="0"/>
             <w:r>
               <w:rPr>
+                <w:caps/>
+                <w:lang w:val="en-US"/>
+              </w:rPr>
+              <w:t>a</w:t>
+            </w:r>
+            <w:r>
+              <w:rPr>
                 <w:noProof/>
               </w:rPr>
               <w:drawing>
@@ -62,7 +69,7 @@
                           </pic:cNvPicPr>
                         </pic:nvPicPr>
                         <pic:blipFill>
-                          <a:blip r:embed="rId5" cstate="print">
+                          <a:blip r:embed="rId7" cstate="print">
                             <a:extLst>
                               <a:ext uri="{28A0092B-C50C-407E-A947-70E740481C1C}">
                                 <a14:useLocalDpi xmlns:a14="http://schemas.microsoft.com/office/drawing/2010/main" val="0"/>
@@ -977,15 +984,7 @@
               <w:jc w:val="center"/>
             </w:pPr>
             <w:r>
-              <w:t>«_</w:t>
-            </w:r>
-            <w:proofErr w:type="gramStart"/>
-            <w:r>
-              <w:t>_»_</w:t>
-            </w:r>
-            <w:proofErr w:type="gramEnd"/>
-            <w:r>
-              <w:t>________202</w:t>
+              <w:t>«__»_________202</w:t>
             </w:r>
             <w:r>
               <w:t>2</w:t>
@@ -1087,15 +1086,7 @@
               <w:jc w:val="center"/>
             </w:pPr>
             <w:r>
-              <w:t>«_</w:t>
-            </w:r>
-            <w:proofErr w:type="gramStart"/>
-            <w:r>
-              <w:t>_»_</w:t>
-            </w:r>
-            <w:proofErr w:type="gramEnd"/>
-            <w:r>
-              <w:t>________202</w:t>
+              <w:t>«__»_________202</w:t>
             </w:r>
             <w:r>
               <w:t>2</w:t>
@@ -1278,7 +1269,6 @@
         </w:rPr>
         <w:t xml:space="preserve">Для выполнения задания был скачан </w:t>
       </w:r>
-      <w:proofErr w:type="spellStart"/>
       <w:r>
         <w:rPr>
           <w:rStyle w:val="markedcontent"/>
@@ -1287,66 +1277,29 @@
         </w:rPr>
         <w:t>датасет</w:t>
       </w:r>
-      <w:proofErr w:type="spellEnd"/>
       <w:r>
         <w:rPr>
           <w:rStyle w:val="markedcontent"/>
           <w:sz w:val="28"/>
           <w:szCs w:val="28"/>
         </w:rPr>
-        <w:t xml:space="preserve"> в форме логотипа </w:t>
-      </w:r>
-      <w:proofErr w:type="spellStart"/>
+        <w:t xml:space="preserve"> в форме логотипа гугл хром</w:t>
+      </w:r>
       <w:r>
         <w:rPr>
           <w:rStyle w:val="markedcontent"/>
           <w:sz w:val="28"/>
           <w:szCs w:val="28"/>
         </w:rPr>
-        <w:t>гугл</w:t>
-      </w:r>
-      <w:proofErr w:type="spellEnd"/>
+        <w:t>.</w:t>
+      </w:r>
       <w:r>
         <w:rPr>
           <w:rStyle w:val="markedcontent"/>
           <w:sz w:val="28"/>
           <w:szCs w:val="28"/>
         </w:rPr>
-        <w:t xml:space="preserve"> хром</w:t>
-      </w:r>
-      <w:r>
-        <w:rPr>
-          <w:rStyle w:val="markedcontent"/>
-          <w:sz w:val="28"/>
-          <w:szCs w:val="28"/>
-        </w:rPr>
-        <w:t>.</w:t>
-      </w:r>
-      <w:r>
-        <w:rPr>
-          <w:rStyle w:val="markedcontent"/>
-          <w:sz w:val="28"/>
-          <w:szCs w:val="28"/>
-        </w:rPr>
-        <w:t xml:space="preserve"> Была проведена нормализация. </w:t>
-      </w:r>
-      <w:proofErr w:type="spellStart"/>
-      <w:r>
-        <w:rPr>
-          <w:rStyle w:val="markedcontent"/>
-          <w:sz w:val="28"/>
-          <w:szCs w:val="28"/>
-        </w:rPr>
-        <w:t>Датасет</w:t>
-      </w:r>
-      <w:proofErr w:type="spellEnd"/>
-      <w:r>
-        <w:rPr>
-          <w:rStyle w:val="markedcontent"/>
-          <w:sz w:val="28"/>
-          <w:szCs w:val="28"/>
-        </w:rPr>
-        <w:t xml:space="preserve"> состоит из колонок по </w:t>
+        <w:t xml:space="preserve"> Была проведена нормализация. Датасет состоит из колонок по </w:t>
       </w:r>
       <w:r>
         <w:rPr>
@@ -1402,342 +1355,6 @@
             <wp:extent cx="5324475" cy="3819525"/>
             <wp:effectExtent l="0" t="0" r="9525" b="9525"/>
             <wp:docPr id="5" name="Рисунок 5"/>
-            <wp:cNvGraphicFramePr>
-              <a:graphicFrameLocks xmlns:a="http://schemas.openxmlformats.org/drawingml/2006/main" noChangeAspect="1"/>
-            </wp:cNvGraphicFramePr>
-            <a:graphic xmlns:a="http://schemas.openxmlformats.org/drawingml/2006/main">
-              <a:graphicData uri="http://schemas.openxmlformats.org/drawingml/2006/picture">
-                <pic:pic xmlns:pic="http://schemas.openxmlformats.org/drawingml/2006/picture">
-                  <pic:nvPicPr>
-                    <pic:cNvPr id="1" name=""/>
-                    <pic:cNvPicPr/>
-                  </pic:nvPicPr>
-                  <pic:blipFill>
-                    <a:blip r:embed="rId6"/>
-                    <a:stretch>
-                      <a:fillRect/>
-                    </a:stretch>
-                  </pic:blipFill>
-                  <pic:spPr>
-                    <a:xfrm>
-                      <a:off x="0" y="0"/>
-                      <a:ext cx="5324475" cy="3819525"/>
-                    </a:xfrm>
-                    <a:prstGeom prst="rect">
-                      <a:avLst/>
-                    </a:prstGeom>
-                  </pic:spPr>
-                </pic:pic>
-              </a:graphicData>
-            </a:graphic>
-          </wp:inline>
-        </w:drawing>
-      </w:r>
-    </w:p>
-    <w:p>
-      <w:pPr>
-        <w:spacing w:line="360" w:lineRule="auto"/>
-        <w:jc w:val="center"/>
-        <w:rPr>
-          <w:rFonts w:eastAsia="SimSun"/>
-          <w:b/>
-          <w:bCs/>
-          <w:sz w:val="24"/>
-          <w:szCs w:val="24"/>
-        </w:rPr>
-      </w:pPr>
-      <w:r>
-        <w:rPr>
-          <w:rFonts w:eastAsia="SimSun"/>
-          <w:b/>
-          <w:bCs/>
-          <w:sz w:val="24"/>
-          <w:szCs w:val="24"/>
-        </w:rPr>
-        <w:t xml:space="preserve">Рисунок 1 – </w:t>
-      </w:r>
-      <w:proofErr w:type="spellStart"/>
-      <w:r>
-        <w:rPr>
-          <w:rFonts w:eastAsia="SimSun"/>
-          <w:b/>
-          <w:bCs/>
-          <w:sz w:val="24"/>
-          <w:szCs w:val="24"/>
-        </w:rPr>
-        <w:t>Д</w:t>
-      </w:r>
-      <w:r>
-        <w:rPr>
-          <w:rFonts w:eastAsia="SimSun"/>
-          <w:b/>
-          <w:bCs/>
-          <w:sz w:val="24"/>
-          <w:szCs w:val="24"/>
-        </w:rPr>
-        <w:t>атасет</w:t>
-      </w:r>
-      <w:proofErr w:type="spellEnd"/>
-    </w:p>
-    <w:p>
-      <w:pPr>
-        <w:spacing w:line="360" w:lineRule="auto"/>
-        <w:ind w:firstLine="709"/>
-        <w:jc w:val="both"/>
-        <w:rPr>
-          <w:rFonts w:eastAsia="SimSun"/>
-          <w:sz w:val="28"/>
-          <w:szCs w:val="28"/>
-        </w:rPr>
-      </w:pPr>
-      <w:r>
-        <w:rPr>
-          <w:rFonts w:eastAsia="SimSun"/>
-          <w:sz w:val="28"/>
-          <w:szCs w:val="28"/>
-        </w:rPr>
-        <w:t xml:space="preserve">Первым делом была проведена </w:t>
-      </w:r>
-      <w:proofErr w:type="spellStart"/>
-      <w:r>
-        <w:rPr>
-          <w:rFonts w:eastAsia="SimSun"/>
-          <w:sz w:val="28"/>
-          <w:szCs w:val="28"/>
-        </w:rPr>
-        <w:t>класторизация</w:t>
-      </w:r>
-      <w:proofErr w:type="spellEnd"/>
-      <w:r>
-        <w:rPr>
-          <w:rFonts w:eastAsia="SimSun"/>
-          <w:sz w:val="28"/>
-          <w:szCs w:val="28"/>
-        </w:rPr>
-        <w:t xml:space="preserve"> с помощью </w:t>
-      </w:r>
-      <w:r>
-        <w:rPr>
-          <w:rFonts w:eastAsia="SimSun"/>
-          <w:sz w:val="28"/>
-          <w:szCs w:val="28"/>
-          <w:lang w:val="en-US"/>
-        </w:rPr>
-        <w:t>k</w:t>
-      </w:r>
-      <w:r>
-        <w:rPr>
-          <w:rFonts w:eastAsia="SimSun"/>
-          <w:sz w:val="28"/>
-          <w:szCs w:val="28"/>
-        </w:rPr>
-        <w:t>-</w:t>
-      </w:r>
-      <w:r>
-        <w:rPr>
-          <w:rFonts w:eastAsia="SimSun"/>
-          <w:sz w:val="28"/>
-          <w:szCs w:val="28"/>
-          <w:lang w:val="en-US"/>
-        </w:rPr>
-        <w:t>means</w:t>
-      </w:r>
-      <w:r>
-        <w:rPr>
-          <w:rFonts w:eastAsia="SimSun"/>
-          <w:sz w:val="28"/>
-          <w:szCs w:val="28"/>
-        </w:rPr>
-        <w:t xml:space="preserve">, </w:t>
-      </w:r>
-      <w:r>
-        <w:rPr>
-          <w:rFonts w:eastAsia="SimSun"/>
-          <w:sz w:val="28"/>
-          <w:szCs w:val="28"/>
-        </w:rPr>
-        <w:t xml:space="preserve">использовано правило локтя, построен график по коэффициенту </w:t>
-      </w:r>
-      <w:proofErr w:type="spellStart"/>
-      <w:r>
-        <w:rPr>
-          <w:rFonts w:eastAsia="SimSun"/>
-          <w:sz w:val="28"/>
-          <w:szCs w:val="28"/>
-        </w:rPr>
-        <w:t>силуета</w:t>
-      </w:r>
-      <w:proofErr w:type="spellEnd"/>
-      <w:r>
-        <w:rPr>
-          <w:rFonts w:eastAsia="SimSun"/>
-          <w:sz w:val="28"/>
-          <w:szCs w:val="28"/>
-        </w:rPr>
-        <w:t>.</w:t>
-      </w:r>
-    </w:p>
-    <w:p>
-      <w:pPr>
-        <w:spacing w:line="360" w:lineRule="auto"/>
-        <w:jc w:val="center"/>
-        <w:rPr>
-          <w:rFonts w:eastAsia="SimSun"/>
-          <w:b/>
-          <w:bCs/>
-          <w:sz w:val="24"/>
-          <w:szCs w:val="24"/>
-        </w:rPr>
-      </w:pPr>
-      <w:r>
-        <w:rPr>
-          <w:noProof/>
-        </w:rPr>
-        <w:lastRenderedPageBreak/>
-        <w:drawing>
-          <wp:inline distT="0" distB="0" distL="0" distR="0" wp14:anchorId="721378D6" wp14:editId="700FAD9D">
-            <wp:extent cx="4095750" cy="7248525"/>
-            <wp:effectExtent l="0" t="0" r="0" b="9525"/>
-            <wp:docPr id="6" name="Рисунок 6"/>
-            <wp:cNvGraphicFramePr>
-              <a:graphicFrameLocks xmlns:a="http://schemas.openxmlformats.org/drawingml/2006/main" noChangeAspect="1"/>
-            </wp:cNvGraphicFramePr>
-            <a:graphic xmlns:a="http://schemas.openxmlformats.org/drawingml/2006/main">
-              <a:graphicData uri="http://schemas.openxmlformats.org/drawingml/2006/picture">
-                <pic:pic xmlns:pic="http://schemas.openxmlformats.org/drawingml/2006/picture">
-                  <pic:nvPicPr>
-                    <pic:cNvPr id="1" name=""/>
-                    <pic:cNvPicPr/>
-                  </pic:nvPicPr>
-                  <pic:blipFill>
-                    <a:blip r:embed="rId7"/>
-                    <a:stretch>
-                      <a:fillRect/>
-                    </a:stretch>
-                  </pic:blipFill>
-                  <pic:spPr>
-                    <a:xfrm>
-                      <a:off x="0" y="0"/>
-                      <a:ext cx="4095750" cy="7248525"/>
-                    </a:xfrm>
-                    <a:prstGeom prst="rect">
-                      <a:avLst/>
-                    </a:prstGeom>
-                  </pic:spPr>
-                </pic:pic>
-              </a:graphicData>
-            </a:graphic>
-          </wp:inline>
-        </w:drawing>
-      </w:r>
-    </w:p>
-    <w:p>
-      <w:pPr>
-        <w:spacing w:line="360" w:lineRule="auto"/>
-        <w:jc w:val="center"/>
-        <w:rPr>
-          <w:rFonts w:eastAsia="SimSun"/>
-          <w:b/>
-          <w:bCs/>
-          <w:sz w:val="24"/>
-          <w:szCs w:val="24"/>
-        </w:rPr>
-      </w:pPr>
-      <w:r>
-        <w:rPr>
-          <w:rFonts w:eastAsia="SimSun"/>
-          <w:b/>
-          <w:bCs/>
-          <w:sz w:val="24"/>
-          <w:szCs w:val="24"/>
-        </w:rPr>
-        <w:t xml:space="preserve">Рисунок 2 — </w:t>
-      </w:r>
-      <w:r>
-        <w:rPr>
-          <w:rFonts w:eastAsia="SimSun"/>
-          <w:b/>
-          <w:bCs/>
-          <w:sz w:val="24"/>
-          <w:szCs w:val="24"/>
-        </w:rPr>
-        <w:t xml:space="preserve">Правило локтя и </w:t>
-      </w:r>
-      <w:proofErr w:type="spellStart"/>
-      <w:r>
-        <w:rPr>
-          <w:rFonts w:eastAsia="SimSun"/>
-          <w:b/>
-          <w:bCs/>
-          <w:sz w:val="24"/>
-          <w:szCs w:val="24"/>
-        </w:rPr>
-        <w:t>силует</w:t>
-      </w:r>
-      <w:proofErr w:type="spellEnd"/>
-    </w:p>
-    <w:p>
-      <w:pPr>
-        <w:spacing w:line="360" w:lineRule="auto"/>
-        <w:ind w:firstLine="709"/>
-        <w:rPr>
-          <w:rFonts w:eastAsia="SimSun"/>
-          <w:sz w:val="28"/>
-          <w:szCs w:val="28"/>
-        </w:rPr>
-      </w:pPr>
-      <w:r>
-        <w:rPr>
-          <w:rFonts w:eastAsia="SimSun"/>
-          <w:sz w:val="28"/>
-          <w:szCs w:val="28"/>
-        </w:rPr>
-        <w:t>Взяв погрешность метода к-средних, по графикам было решено выбрать 4 кластера.</w:t>
-      </w:r>
-    </w:p>
-    <w:p>
-      <w:pPr>
-        <w:spacing w:line="360" w:lineRule="auto"/>
-        <w:ind w:firstLine="709"/>
-        <w:jc w:val="both"/>
-        <w:rPr>
-          <w:rFonts w:eastAsia="SimSun"/>
-          <w:sz w:val="28"/>
-          <w:szCs w:val="28"/>
-        </w:rPr>
-      </w:pPr>
-      <w:r>
-        <w:rPr>
-          <w:rFonts w:eastAsia="SimSun"/>
-          <w:sz w:val="28"/>
-          <w:szCs w:val="28"/>
-        </w:rPr>
-        <w:t>Дальше были построены все остальные модели и графики по ним с обрамлением в виде декоратора по времени.</w:t>
-      </w:r>
-    </w:p>
-    <w:p>
-      <w:pPr>
-        <w:spacing w:line="360" w:lineRule="auto"/>
-        <w:jc w:val="center"/>
-        <w:rPr>
-          <w:rFonts w:eastAsia="SimSun"/>
-          <w:b/>
-          <w:bCs/>
-          <w:sz w:val="24"/>
-          <w:szCs w:val="24"/>
-          <w:lang w:val="en-US"/>
-        </w:rPr>
-      </w:pPr>
-      <w:r>
-        <w:rPr>
-          <w:noProof/>
-        </w:rPr>
-        <w:lastRenderedPageBreak/>
-        <w:drawing>
-          <wp:inline distT="0" distB="0" distL="0" distR="0" wp14:anchorId="6E1F79D0" wp14:editId="6E452556">
-            <wp:extent cx="6122035" cy="2067560"/>
-            <wp:effectExtent l="0" t="0" r="0" b="8890"/>
-            <wp:docPr id="9" name="Рисунок 9"/>
             <wp:cNvGraphicFramePr>
               <a:graphicFrameLocks xmlns:a="http://schemas.openxmlformats.org/drawingml/2006/main" noChangeAspect="1"/>
             </wp:cNvGraphicFramePr>
@@ -1757,7 +1374,7 @@
                   <pic:spPr>
                     <a:xfrm>
                       <a:off x="0" y="0"/>
-                      <a:ext cx="6122035" cy="2067560"/>
+                      <a:ext cx="5324475" cy="3819525"/>
                     </a:xfrm>
                     <a:prstGeom prst="rect">
                       <a:avLst/>
@@ -1790,17 +1407,89 @@
           <w:sz w:val="24"/>
           <w:szCs w:val="24"/>
         </w:rPr>
-        <w:t xml:space="preserve">Рисунок 3 — </w:t>
-      </w:r>
-      <w:r>
-        <w:rPr>
-          <w:rFonts w:eastAsia="SimSun"/>
-          <w:b/>
-          <w:bCs/>
-          <w:sz w:val="24"/>
-          <w:szCs w:val="24"/>
-        </w:rPr>
-        <w:t>Декоратор времени</w:t>
+        <w:t xml:space="preserve">Рисунок 1 – </w:t>
+      </w:r>
+      <w:r>
+        <w:rPr>
+          <w:rFonts w:eastAsia="SimSun"/>
+          <w:b/>
+          <w:bCs/>
+          <w:sz w:val="24"/>
+          <w:szCs w:val="24"/>
+        </w:rPr>
+        <w:t>Д</w:t>
+      </w:r>
+      <w:r>
+        <w:rPr>
+          <w:rFonts w:eastAsia="SimSun"/>
+          <w:b/>
+          <w:bCs/>
+          <w:sz w:val="24"/>
+          <w:szCs w:val="24"/>
+        </w:rPr>
+        <w:t>атасет</w:t>
+      </w:r>
+    </w:p>
+    <w:p>
+      <w:pPr>
+        <w:spacing w:line="360" w:lineRule="auto"/>
+        <w:ind w:firstLine="709"/>
+        <w:jc w:val="both"/>
+        <w:rPr>
+          <w:rFonts w:eastAsia="SimSun"/>
+          <w:sz w:val="28"/>
+          <w:szCs w:val="28"/>
+        </w:rPr>
+      </w:pPr>
+      <w:r>
+        <w:rPr>
+          <w:rFonts w:eastAsia="SimSun"/>
+          <w:sz w:val="28"/>
+          <w:szCs w:val="28"/>
+        </w:rPr>
+        <w:t xml:space="preserve">Первым делом была проведена класторизация с помощью </w:t>
+      </w:r>
+      <w:r>
+        <w:rPr>
+          <w:rFonts w:eastAsia="SimSun"/>
+          <w:sz w:val="28"/>
+          <w:szCs w:val="28"/>
+          <w:lang w:val="en-US"/>
+        </w:rPr>
+        <w:t>k</w:t>
+      </w:r>
+      <w:r>
+        <w:rPr>
+          <w:rFonts w:eastAsia="SimSun"/>
+          <w:sz w:val="28"/>
+          <w:szCs w:val="28"/>
+        </w:rPr>
+        <w:t>-</w:t>
+      </w:r>
+      <w:r>
+        <w:rPr>
+          <w:rFonts w:eastAsia="SimSun"/>
+          <w:sz w:val="28"/>
+          <w:szCs w:val="28"/>
+          <w:lang w:val="en-US"/>
+        </w:rPr>
+        <w:t>means</w:t>
+      </w:r>
+      <w:r>
+        <w:rPr>
+          <w:rFonts w:eastAsia="SimSun"/>
+          <w:sz w:val="28"/>
+          <w:szCs w:val="28"/>
+        </w:rPr>
+        <w:t xml:space="preserve">, </w:t>
+      </w:r>
+      <w:r>
+        <w:rPr>
+          <w:rFonts w:eastAsia="SimSun"/>
+          <w:sz w:val="28"/>
+          <w:szCs w:val="28"/>
+        </w:rPr>
+        <w:t>использовано правило локтя, построен график по коэффициенту силуета.</w:t>
       </w:r>
     </w:p>
     <w:p>
@@ -1819,11 +1508,12 @@
         <w:rPr>
           <w:noProof/>
         </w:rPr>
+        <w:lastRenderedPageBreak/>
         <w:drawing>
-          <wp:inline distT="0" distB="0" distL="0" distR="0" wp14:anchorId="7A4B55ED" wp14:editId="372C5B69">
-            <wp:extent cx="5229225" cy="4362450"/>
-            <wp:effectExtent l="0" t="0" r="9525" b="0"/>
-            <wp:docPr id="10" name="Рисунок 10"/>
+          <wp:inline distT="0" distB="0" distL="0" distR="0" wp14:anchorId="721378D6" wp14:editId="700FAD9D">
+            <wp:extent cx="4095750" cy="7248525"/>
+            <wp:effectExtent l="0" t="0" r="0" b="9525"/>
+            <wp:docPr id="6" name="Рисунок 6"/>
             <wp:cNvGraphicFramePr>
               <a:graphicFrameLocks xmlns:a="http://schemas.openxmlformats.org/drawingml/2006/main" noChangeAspect="1"/>
             </wp:cNvGraphicFramePr>
@@ -1843,7 +1533,7 @@
                   <pic:spPr>
                     <a:xfrm>
                       <a:off x="0" y="0"/>
-                      <a:ext cx="5229225" cy="4362450"/>
+                      <a:ext cx="4095750" cy="7248525"/>
                     </a:xfrm>
                     <a:prstGeom prst="rect">
                       <a:avLst/>
@@ -1876,17 +1566,56 @@
           <w:sz w:val="24"/>
           <w:szCs w:val="24"/>
         </w:rPr>
-        <w:t>Рисунок 4 —</w:t>
-      </w:r>
-      <w:r>
-        <w:rPr>
-          <w:rFonts w:eastAsia="SimSun"/>
-          <w:b/>
-          <w:bCs/>
-          <w:sz w:val="24"/>
-          <w:szCs w:val="24"/>
-        </w:rPr>
-        <w:t xml:space="preserve"> Модель к-средних</w:t>
+        <w:t xml:space="preserve">Рисунок 2 — </w:t>
+      </w:r>
+      <w:r>
+        <w:rPr>
+          <w:rFonts w:eastAsia="SimSun"/>
+          <w:b/>
+          <w:bCs/>
+          <w:sz w:val="24"/>
+          <w:szCs w:val="24"/>
+        </w:rPr>
+        <w:t>Правило локтя и силует</w:t>
+      </w:r>
+    </w:p>
+    <w:p>
+      <w:pPr>
+        <w:spacing w:line="360" w:lineRule="auto"/>
+        <w:ind w:firstLine="709"/>
+        <w:rPr>
+          <w:rFonts w:eastAsia="SimSun"/>
+          <w:sz w:val="28"/>
+          <w:szCs w:val="28"/>
+        </w:rPr>
+      </w:pPr>
+      <w:r>
+        <w:rPr>
+          <w:rFonts w:eastAsia="SimSun"/>
+          <w:sz w:val="28"/>
+          <w:szCs w:val="28"/>
+        </w:rPr>
+        <w:t>Взяв погрешность метода к-средних, по графикам было решено выбрать 4 кластера.</w:t>
+      </w:r>
+    </w:p>
+    <w:p>
+      <w:pPr>
+        <w:spacing w:line="360" w:lineRule="auto"/>
+        <w:ind w:firstLine="709"/>
+        <w:jc w:val="both"/>
+        <w:rPr>
+          <w:rFonts w:eastAsia="SimSun"/>
+          <w:sz w:val="28"/>
+          <w:szCs w:val="28"/>
+        </w:rPr>
+      </w:pPr>
+      <w:r>
+        <w:rPr>
+          <w:rFonts w:eastAsia="SimSun"/>
+          <w:sz w:val="28"/>
+          <w:szCs w:val="28"/>
+        </w:rPr>
+        <w:t>Дальше были построены все остальные модели и графики по ним с обрамлением в виде декоратора по времени.</w:t>
       </w:r>
     </w:p>
     <w:p>
@@ -1899,6 +1628,7 @@
           <w:bCs/>
           <w:sz w:val="24"/>
           <w:szCs w:val="24"/>
+          <w:lang w:val="en-US"/>
         </w:rPr>
       </w:pPr>
       <w:r>
@@ -1907,10 +1637,10 @@
         </w:rPr>
         <w:lastRenderedPageBreak/>
         <w:drawing>
-          <wp:inline distT="0" distB="0" distL="0" distR="0" wp14:anchorId="55F8E07E" wp14:editId="47C92222">
-            <wp:extent cx="5362575" cy="6067425"/>
-            <wp:effectExtent l="0" t="0" r="9525" b="9525"/>
-            <wp:docPr id="12" name="Рисунок 12"/>
+          <wp:inline distT="0" distB="0" distL="0" distR="0" wp14:anchorId="6E1F79D0" wp14:editId="6E452556">
+            <wp:extent cx="6122035" cy="2067560"/>
+            <wp:effectExtent l="0" t="0" r="0" b="8890"/>
+            <wp:docPr id="9" name="Рисунок 9"/>
             <wp:cNvGraphicFramePr>
               <a:graphicFrameLocks xmlns:a="http://schemas.openxmlformats.org/drawingml/2006/main" noChangeAspect="1"/>
             </wp:cNvGraphicFramePr>
@@ -1930,7 +1660,7 @@
                   <pic:spPr>
                     <a:xfrm>
                       <a:off x="0" y="0"/>
-                      <a:ext cx="5362575" cy="6067425"/>
+                      <a:ext cx="6122035" cy="2067560"/>
                     </a:xfrm>
                     <a:prstGeom prst="rect">
                       <a:avLst/>
@@ -1963,120 +1693,18 @@
           <w:sz w:val="24"/>
           <w:szCs w:val="24"/>
         </w:rPr>
-        <w:t xml:space="preserve">Рисунок 5 — </w:t>
-      </w:r>
-      <w:r>
-        <w:rPr>
-          <w:rFonts w:eastAsia="SimSun"/>
-          <w:b/>
-          <w:bCs/>
-          <w:sz w:val="24"/>
-          <w:szCs w:val="24"/>
-        </w:rPr>
-        <w:t>Результат визуализации</w:t>
-      </w:r>
-    </w:p>
-    <w:p>
-      <w:pPr>
-        <w:spacing w:line="360" w:lineRule="auto"/>
-        <w:ind w:firstLine="709"/>
-        <w:jc w:val="both"/>
-        <w:rPr>
-          <w:rFonts w:eastAsia="SimSun"/>
-          <w:sz w:val="28"/>
-          <w:szCs w:val="28"/>
-        </w:rPr>
-      </w:pPr>
-      <w:r>
-        <w:rPr>
-          <w:rFonts w:eastAsia="SimSun"/>
-          <w:sz w:val="28"/>
-          <w:szCs w:val="28"/>
-        </w:rPr>
-        <w:t xml:space="preserve">Для интереса, была построена </w:t>
-      </w:r>
-      <w:proofErr w:type="spellStart"/>
-      <w:r>
-        <w:rPr>
-          <w:rFonts w:eastAsia="SimSun"/>
-          <w:sz w:val="28"/>
-          <w:szCs w:val="28"/>
-        </w:rPr>
-        <w:t>дендрограмма</w:t>
-      </w:r>
-      <w:proofErr w:type="spellEnd"/>
-      <w:r>
-        <w:rPr>
-          <w:rFonts w:eastAsia="SimSun"/>
-          <w:sz w:val="28"/>
-          <w:szCs w:val="28"/>
-        </w:rPr>
-        <w:t xml:space="preserve"> с помощью метода </w:t>
-      </w:r>
-      <w:r>
-        <w:rPr>
-          <w:rFonts w:eastAsia="SimSun"/>
-          <w:sz w:val="28"/>
-          <w:szCs w:val="28"/>
-          <w:lang w:val="en-US"/>
-        </w:rPr>
-        <w:t>linkage</w:t>
-      </w:r>
-      <w:r>
-        <w:rPr>
-          <w:rFonts w:eastAsia="SimSun"/>
-          <w:sz w:val="28"/>
-          <w:szCs w:val="28"/>
-        </w:rPr>
-        <w:t xml:space="preserve"> </w:t>
-      </w:r>
-      <w:r>
-        <w:rPr>
-          <w:rFonts w:eastAsia="SimSun"/>
-          <w:sz w:val="28"/>
-          <w:szCs w:val="28"/>
-        </w:rPr>
-        <w:t xml:space="preserve">из библиотеки </w:t>
-      </w:r>
-      <w:proofErr w:type="spellStart"/>
-      <w:r>
-        <w:rPr>
-          <w:rFonts w:eastAsia="SimSun"/>
-          <w:sz w:val="28"/>
-          <w:szCs w:val="28"/>
-          <w:lang w:val="en-US"/>
-        </w:rPr>
-        <w:t>scipy</w:t>
-      </w:r>
-      <w:proofErr w:type="spellEnd"/>
-      <w:r>
-        <w:rPr>
-          <w:rFonts w:eastAsia="SimSun"/>
-          <w:sz w:val="28"/>
-          <w:szCs w:val="28"/>
-        </w:rPr>
-        <w:t>.</w:t>
-      </w:r>
-      <w:r>
-        <w:rPr>
-          <w:rFonts w:eastAsia="SimSun"/>
-          <w:sz w:val="28"/>
-          <w:szCs w:val="28"/>
-        </w:rPr>
-        <w:t xml:space="preserve"> Получилось 4 кластера.</w:t>
-      </w:r>
-    </w:p>
-    <w:p>
-      <w:pPr>
-        <w:spacing w:line="360" w:lineRule="auto"/>
-        <w:ind w:firstLine="709"/>
-        <w:jc w:val="both"/>
-        <w:rPr>
-          <w:rFonts w:eastAsia="SimSun"/>
-          <w:sz w:val="28"/>
-          <w:szCs w:val="28"/>
-        </w:rPr>
-      </w:pPr>
+        <w:t xml:space="preserve">Рисунок 3 — </w:t>
+      </w:r>
+      <w:r>
+        <w:rPr>
+          <w:rFonts w:eastAsia="SimSun"/>
+          <w:b/>
+          <w:bCs/>
+          <w:sz w:val="24"/>
+          <w:szCs w:val="24"/>
+        </w:rPr>
+        <w:t>Декоратор времени</w:t>
+      </w:r>
     </w:p>
     <w:p>
       <w:pPr>
@@ -2090,157 +1718,15 @@
           <w:szCs w:val="24"/>
         </w:rPr>
       </w:pPr>
-    </w:p>
-    <w:p>
-      <w:pPr>
-        <w:spacing w:line="360" w:lineRule="auto"/>
-        <w:jc w:val="center"/>
-        <w:rPr>
-          <w:rFonts w:eastAsia="SimSun"/>
-          <w:b/>
-          <w:bCs/>
-          <w:sz w:val="24"/>
-          <w:szCs w:val="24"/>
-        </w:rPr>
-      </w:pPr>
-    </w:p>
-    <w:p>
-      <w:pPr>
-        <w:spacing w:line="360" w:lineRule="auto"/>
-        <w:jc w:val="center"/>
-        <w:rPr>
-          <w:rFonts w:eastAsia="SimSun"/>
-          <w:b/>
-          <w:bCs/>
-          <w:sz w:val="24"/>
-          <w:szCs w:val="24"/>
-        </w:rPr>
-      </w:pPr>
-    </w:p>
-    <w:p>
-      <w:pPr>
-        <w:spacing w:line="360" w:lineRule="auto"/>
-        <w:jc w:val="center"/>
-        <w:rPr>
-          <w:rFonts w:eastAsia="SimSun"/>
-          <w:b/>
-          <w:bCs/>
-          <w:sz w:val="24"/>
-          <w:szCs w:val="24"/>
-        </w:rPr>
-      </w:pPr>
-    </w:p>
-    <w:p>
-      <w:pPr>
-        <w:spacing w:line="360" w:lineRule="auto"/>
-        <w:jc w:val="center"/>
-        <w:rPr>
-          <w:rFonts w:eastAsia="SimSun"/>
-          <w:b/>
-          <w:bCs/>
-          <w:sz w:val="24"/>
-          <w:szCs w:val="24"/>
-        </w:rPr>
-      </w:pPr>
-    </w:p>
-    <w:p>
-      <w:pPr>
-        <w:spacing w:line="360" w:lineRule="auto"/>
-        <w:jc w:val="center"/>
-        <w:rPr>
-          <w:rFonts w:eastAsia="SimSun"/>
-          <w:b/>
-          <w:bCs/>
-          <w:sz w:val="24"/>
-          <w:szCs w:val="24"/>
-        </w:rPr>
-      </w:pPr>
-    </w:p>
-    <w:p>
-      <w:pPr>
-        <w:spacing w:line="360" w:lineRule="auto"/>
-        <w:jc w:val="center"/>
-        <w:rPr>
-          <w:rFonts w:eastAsia="SimSun"/>
-          <w:b/>
-          <w:bCs/>
-          <w:sz w:val="24"/>
-          <w:szCs w:val="24"/>
-        </w:rPr>
-      </w:pPr>
-    </w:p>
-    <w:p>
-      <w:pPr>
-        <w:spacing w:line="360" w:lineRule="auto"/>
-        <w:jc w:val="center"/>
-        <w:rPr>
-          <w:rFonts w:eastAsia="SimSun"/>
-          <w:b/>
-          <w:bCs/>
-          <w:sz w:val="24"/>
-          <w:szCs w:val="24"/>
-        </w:rPr>
-      </w:pPr>
-    </w:p>
-    <w:p>
-      <w:pPr>
-        <w:spacing w:line="360" w:lineRule="auto"/>
-        <w:jc w:val="center"/>
-        <w:rPr>
-          <w:rFonts w:eastAsia="SimSun"/>
-          <w:b/>
-          <w:bCs/>
-          <w:sz w:val="24"/>
-          <w:szCs w:val="24"/>
-        </w:rPr>
-      </w:pPr>
-    </w:p>
-    <w:p>
-      <w:pPr>
-        <w:spacing w:line="360" w:lineRule="auto"/>
-        <w:jc w:val="center"/>
-        <w:rPr>
-          <w:rFonts w:eastAsia="SimSun"/>
-          <w:b/>
-          <w:bCs/>
-          <w:sz w:val="24"/>
-          <w:szCs w:val="24"/>
-        </w:rPr>
-      </w:pPr>
-    </w:p>
-    <w:p>
-      <w:pPr>
-        <w:spacing w:line="360" w:lineRule="auto"/>
-        <w:jc w:val="center"/>
-        <w:rPr>
-          <w:rFonts w:eastAsia="SimSun"/>
-          <w:b/>
-          <w:bCs/>
-          <w:sz w:val="24"/>
-          <w:szCs w:val="24"/>
-        </w:rPr>
-      </w:pPr>
-    </w:p>
-    <w:p>
-      <w:pPr>
-        <w:spacing w:line="360" w:lineRule="auto"/>
-        <w:jc w:val="center"/>
-        <w:rPr>
-          <w:rFonts w:eastAsia="SimSun"/>
-          <w:sz w:val="28"/>
-          <w:szCs w:val="28"/>
-          <w:lang w:val="en-US"/>
-        </w:rPr>
-      </w:pPr>
       <w:r>
         <w:rPr>
           <w:noProof/>
         </w:rPr>
         <w:drawing>
-          <wp:inline distT="0" distB="0" distL="0" distR="0" wp14:anchorId="4CF13C94" wp14:editId="5DADC691">
-            <wp:extent cx="5848350" cy="6591300"/>
-            <wp:effectExtent l="0" t="0" r="0" b="0"/>
-            <wp:docPr id="18" name="Рисунок 18"/>
+          <wp:inline distT="0" distB="0" distL="0" distR="0" wp14:anchorId="7A4B55ED" wp14:editId="372C5B69">
+            <wp:extent cx="5229225" cy="4362450"/>
+            <wp:effectExtent l="0" t="0" r="9525" b="0"/>
+            <wp:docPr id="10" name="Рисунок 10"/>
             <wp:cNvGraphicFramePr>
               <a:graphicFrameLocks xmlns:a="http://schemas.openxmlformats.org/drawingml/2006/main" noChangeAspect="1"/>
             </wp:cNvGraphicFramePr>
@@ -2260,7 +1746,7 @@
                   <pic:spPr>
                     <a:xfrm>
                       <a:off x="0" y="0"/>
-                      <a:ext cx="5848350" cy="6591300"/>
+                      <a:ext cx="5229225" cy="4362450"/>
                     </a:xfrm>
                     <a:prstGeom prst="rect">
                       <a:avLst/>
@@ -2293,95 +1779,18 @@
           <w:sz w:val="24"/>
           <w:szCs w:val="24"/>
         </w:rPr>
-        <w:t xml:space="preserve">Рисунок 6 — </w:t>
-      </w:r>
-      <w:r>
-        <w:rPr>
-          <w:rFonts w:eastAsia="SimSun"/>
-          <w:b/>
-          <w:bCs/>
-          <w:sz w:val="24"/>
-          <w:szCs w:val="24"/>
-        </w:rPr>
-        <w:t xml:space="preserve">Результат использования методов </w:t>
-      </w:r>
-      <w:proofErr w:type="spellStart"/>
-      <w:r>
-        <w:rPr>
-          <w:rFonts w:eastAsia="SimSun"/>
-          <w:b/>
-          <w:bCs/>
-          <w:sz w:val="24"/>
-          <w:szCs w:val="24"/>
-          <w:lang w:val="en-US"/>
-        </w:rPr>
-        <w:t>denrogram</w:t>
-      </w:r>
-      <w:proofErr w:type="spellEnd"/>
-      <w:r>
-        <w:rPr>
-          <w:rFonts w:eastAsia="SimSun"/>
-          <w:b/>
-          <w:bCs/>
-          <w:sz w:val="24"/>
-          <w:szCs w:val="24"/>
-        </w:rPr>
-        <w:t xml:space="preserve"> </w:t>
-      </w:r>
-      <w:r>
-        <w:rPr>
-          <w:rFonts w:eastAsia="SimSun"/>
-          <w:b/>
-          <w:bCs/>
-          <w:sz w:val="24"/>
-          <w:szCs w:val="24"/>
-        </w:rPr>
-        <w:t xml:space="preserve">и </w:t>
-      </w:r>
-      <w:r>
-        <w:rPr>
-          <w:rFonts w:eastAsia="SimSun"/>
-          <w:b/>
-          <w:bCs/>
-          <w:sz w:val="24"/>
-          <w:szCs w:val="24"/>
-          <w:lang w:val="en-US"/>
-        </w:rPr>
-        <w:t>linkage</w:t>
-      </w:r>
-      <w:r>
-        <w:rPr>
-          <w:rFonts w:eastAsia="SimSun"/>
-          <w:b/>
-          <w:bCs/>
-          <w:sz w:val="24"/>
-          <w:szCs w:val="24"/>
-        </w:rPr>
-        <w:t xml:space="preserve"> </w:t>
-      </w:r>
-      <w:r>
-        <w:rPr>
-          <w:rFonts w:eastAsia="SimSun"/>
-          <w:b/>
-          <w:bCs/>
-          <w:sz w:val="24"/>
-          <w:szCs w:val="24"/>
-        </w:rPr>
-        <w:t xml:space="preserve">из </w:t>
-      </w:r>
-      <w:proofErr w:type="spellStart"/>
-      <w:r>
-        <w:rPr>
-          <w:rFonts w:eastAsia="SimSun"/>
-          <w:b/>
-          <w:bCs/>
-          <w:sz w:val="24"/>
-          <w:szCs w:val="24"/>
-          <w:lang w:val="en-US"/>
-        </w:rPr>
-        <w:t>scipy</w:t>
-      </w:r>
-      <w:proofErr w:type="spellEnd"/>
+        <w:t>Рисунок 4 —</w:t>
+      </w:r>
+      <w:r>
+        <w:rPr>
+          <w:rFonts w:eastAsia="SimSun"/>
+          <w:b/>
+          <w:bCs/>
+          <w:sz w:val="24"/>
+          <w:szCs w:val="24"/>
+        </w:rPr>
+        <w:t xml:space="preserve"> Модель к-средних</w:t>
+      </w:r>
     </w:p>
     <w:p>
       <w:pPr>
@@ -2401,10 +1810,10 @@
         </w:rPr>
         <w:lastRenderedPageBreak/>
         <w:drawing>
-          <wp:inline distT="0" distB="0" distL="0" distR="0" wp14:anchorId="293CF063" wp14:editId="21DEC3B5">
-            <wp:extent cx="4876800" cy="7258050"/>
-            <wp:effectExtent l="0" t="0" r="0" b="0"/>
-            <wp:docPr id="19" name="Рисунок 19"/>
+          <wp:inline distT="0" distB="0" distL="0" distR="0" wp14:anchorId="55F8E07E" wp14:editId="47C92222">
+            <wp:extent cx="5362575" cy="6067425"/>
+            <wp:effectExtent l="0" t="0" r="9525" b="9525"/>
+            <wp:docPr id="12" name="Рисунок 12"/>
             <wp:cNvGraphicFramePr>
               <a:graphicFrameLocks xmlns:a="http://schemas.openxmlformats.org/drawingml/2006/main" noChangeAspect="1"/>
             </wp:cNvGraphicFramePr>
@@ -2424,7 +1833,7 @@
                   <pic:spPr>
                     <a:xfrm>
                       <a:off x="0" y="0"/>
-                      <a:ext cx="4876800" cy="7258050"/>
+                      <a:ext cx="5362575" cy="6067425"/>
                     </a:xfrm>
                     <a:prstGeom prst="rect">
                       <a:avLst/>
@@ -2447,32 +1856,110 @@
           <w:bCs/>
           <w:sz w:val="24"/>
           <w:szCs w:val="24"/>
+        </w:rPr>
+      </w:pPr>
+      <w:r>
+        <w:rPr>
+          <w:rFonts w:eastAsia="SimSun"/>
+          <w:b/>
+          <w:bCs/>
+          <w:sz w:val="24"/>
+          <w:szCs w:val="24"/>
+        </w:rPr>
+        <w:t xml:space="preserve">Рисунок 5 — </w:t>
+      </w:r>
+      <w:r>
+        <w:rPr>
+          <w:rFonts w:eastAsia="SimSun"/>
+          <w:b/>
+          <w:bCs/>
+          <w:sz w:val="24"/>
+          <w:szCs w:val="24"/>
+        </w:rPr>
+        <w:t>Результат визуализации</w:t>
+      </w:r>
+    </w:p>
+    <w:p>
+      <w:pPr>
+        <w:spacing w:line="360" w:lineRule="auto"/>
+        <w:ind w:firstLine="709"/>
+        <w:jc w:val="both"/>
+        <w:rPr>
+          <w:rFonts w:eastAsia="SimSun"/>
+          <w:sz w:val="28"/>
+          <w:szCs w:val="28"/>
+        </w:rPr>
+      </w:pPr>
+      <w:r>
+        <w:rPr>
+          <w:rFonts w:eastAsia="SimSun"/>
+          <w:sz w:val="28"/>
+          <w:szCs w:val="28"/>
+        </w:rPr>
+        <w:t xml:space="preserve">Для интереса, была построена дендрограмма с помощью метода </w:t>
+      </w:r>
+      <w:r>
+        <w:rPr>
+          <w:rFonts w:eastAsia="SimSun"/>
+          <w:sz w:val="28"/>
+          <w:szCs w:val="28"/>
           <w:lang w:val="en-US"/>
         </w:rPr>
-      </w:pPr>
-      <w:r>
-        <w:rPr>
-          <w:rFonts w:eastAsia="SimSun"/>
-          <w:b/>
-          <w:bCs/>
-          <w:sz w:val="24"/>
-          <w:szCs w:val="24"/>
-        </w:rPr>
-        <w:t xml:space="preserve">Рисунок 7 — Модель </w:t>
-      </w:r>
-      <w:proofErr w:type="spellStart"/>
-      <w:r>
-        <w:rPr>
-          <w:rFonts w:eastAsia="SimSun"/>
-          <w:b/>
-          <w:bCs/>
-          <w:sz w:val="24"/>
-          <w:szCs w:val="24"/>
+        <w:t>linkage</w:t>
+      </w:r>
+      <w:r>
+        <w:rPr>
+          <w:rFonts w:eastAsia="SimSun"/>
+          <w:sz w:val="28"/>
+          <w:szCs w:val="28"/>
+        </w:rPr>
+        <w:t xml:space="preserve"> </w:t>
+      </w:r>
+      <w:r>
+        <w:rPr>
+          <w:rFonts w:eastAsia="SimSun"/>
+          <w:sz w:val="28"/>
+          <w:szCs w:val="28"/>
+        </w:rPr>
+        <w:t xml:space="preserve">из библиотеки </w:t>
+      </w:r>
+      <w:r>
+        <w:rPr>
+          <w:rFonts w:eastAsia="SimSun"/>
+          <w:sz w:val="28"/>
+          <w:szCs w:val="28"/>
           <w:lang w:val="en-US"/>
         </w:rPr>
-        <w:t>AgglomerativeClustering</w:t>
-      </w:r>
-      <w:proofErr w:type="spellEnd"/>
+        <w:t>scipy</w:t>
+      </w:r>
+      <w:r>
+        <w:rPr>
+          <w:rFonts w:eastAsia="SimSun"/>
+          <w:sz w:val="28"/>
+          <w:szCs w:val="28"/>
+        </w:rPr>
+        <w:t>.</w:t>
+      </w:r>
+      <w:r>
+        <w:rPr>
+          <w:rFonts w:eastAsia="SimSun"/>
+          <w:sz w:val="28"/>
+          <w:szCs w:val="28"/>
+        </w:rPr>
+        <w:t xml:space="preserve"> Получилось 4 кластера.</w:t>
+      </w:r>
+    </w:p>
+    <w:p>
+      <w:pPr>
+        <w:spacing w:line="360" w:lineRule="auto"/>
+        <w:ind w:firstLine="709"/>
+        <w:jc w:val="both"/>
+        <w:rPr>
+          <w:rFonts w:eastAsia="SimSun"/>
+          <w:sz w:val="28"/>
+          <w:szCs w:val="28"/>
+        </w:rPr>
+      </w:pPr>
     </w:p>
     <w:p>
       <w:pPr>
@@ -2484,6 +1971,147 @@
           <w:bCs/>
           <w:sz w:val="24"/>
           <w:szCs w:val="24"/>
+        </w:rPr>
+      </w:pPr>
+    </w:p>
+    <w:p>
+      <w:pPr>
+        <w:spacing w:line="360" w:lineRule="auto"/>
+        <w:jc w:val="center"/>
+        <w:rPr>
+          <w:rFonts w:eastAsia="SimSun"/>
+          <w:b/>
+          <w:bCs/>
+          <w:sz w:val="24"/>
+          <w:szCs w:val="24"/>
+        </w:rPr>
+      </w:pPr>
+    </w:p>
+    <w:p>
+      <w:pPr>
+        <w:spacing w:line="360" w:lineRule="auto"/>
+        <w:jc w:val="center"/>
+        <w:rPr>
+          <w:rFonts w:eastAsia="SimSun"/>
+          <w:b/>
+          <w:bCs/>
+          <w:sz w:val="24"/>
+          <w:szCs w:val="24"/>
+        </w:rPr>
+      </w:pPr>
+    </w:p>
+    <w:p>
+      <w:pPr>
+        <w:spacing w:line="360" w:lineRule="auto"/>
+        <w:jc w:val="center"/>
+        <w:rPr>
+          <w:rFonts w:eastAsia="SimSun"/>
+          <w:b/>
+          <w:bCs/>
+          <w:sz w:val="24"/>
+          <w:szCs w:val="24"/>
+        </w:rPr>
+      </w:pPr>
+    </w:p>
+    <w:p>
+      <w:pPr>
+        <w:spacing w:line="360" w:lineRule="auto"/>
+        <w:jc w:val="center"/>
+        <w:rPr>
+          <w:rFonts w:eastAsia="SimSun"/>
+          <w:b/>
+          <w:bCs/>
+          <w:sz w:val="24"/>
+          <w:szCs w:val="24"/>
+        </w:rPr>
+      </w:pPr>
+    </w:p>
+    <w:p>
+      <w:pPr>
+        <w:spacing w:line="360" w:lineRule="auto"/>
+        <w:jc w:val="center"/>
+        <w:rPr>
+          <w:rFonts w:eastAsia="SimSun"/>
+          <w:b/>
+          <w:bCs/>
+          <w:sz w:val="24"/>
+          <w:szCs w:val="24"/>
+        </w:rPr>
+      </w:pPr>
+    </w:p>
+    <w:p>
+      <w:pPr>
+        <w:spacing w:line="360" w:lineRule="auto"/>
+        <w:jc w:val="center"/>
+        <w:rPr>
+          <w:rFonts w:eastAsia="SimSun"/>
+          <w:b/>
+          <w:bCs/>
+          <w:sz w:val="24"/>
+          <w:szCs w:val="24"/>
+        </w:rPr>
+      </w:pPr>
+    </w:p>
+    <w:p>
+      <w:pPr>
+        <w:spacing w:line="360" w:lineRule="auto"/>
+        <w:jc w:val="center"/>
+        <w:rPr>
+          <w:rFonts w:eastAsia="SimSun"/>
+          <w:b/>
+          <w:bCs/>
+          <w:sz w:val="24"/>
+          <w:szCs w:val="24"/>
+        </w:rPr>
+      </w:pPr>
+    </w:p>
+    <w:p>
+      <w:pPr>
+        <w:spacing w:line="360" w:lineRule="auto"/>
+        <w:jc w:val="center"/>
+        <w:rPr>
+          <w:rFonts w:eastAsia="SimSun"/>
+          <w:b/>
+          <w:bCs/>
+          <w:sz w:val="24"/>
+          <w:szCs w:val="24"/>
+        </w:rPr>
+      </w:pPr>
+    </w:p>
+    <w:p>
+      <w:pPr>
+        <w:spacing w:line="360" w:lineRule="auto"/>
+        <w:jc w:val="center"/>
+        <w:rPr>
+          <w:rFonts w:eastAsia="SimSun"/>
+          <w:b/>
+          <w:bCs/>
+          <w:sz w:val="24"/>
+          <w:szCs w:val="24"/>
+        </w:rPr>
+      </w:pPr>
+    </w:p>
+    <w:p>
+      <w:pPr>
+        <w:spacing w:line="360" w:lineRule="auto"/>
+        <w:jc w:val="center"/>
+        <w:rPr>
+          <w:rFonts w:eastAsia="SimSun"/>
+          <w:b/>
+          <w:bCs/>
+          <w:sz w:val="24"/>
+          <w:szCs w:val="24"/>
+        </w:rPr>
+      </w:pPr>
+    </w:p>
+    <w:p>
+      <w:pPr>
+        <w:spacing w:line="360" w:lineRule="auto"/>
+        <w:jc w:val="center"/>
+        <w:rPr>
+          <w:rFonts w:eastAsia="SimSun"/>
+          <w:sz w:val="28"/>
+          <w:szCs w:val="28"/>
           <w:lang w:val="en-US"/>
         </w:rPr>
       </w:pPr>
@@ -2491,12 +2119,11 @@
         <w:rPr>
           <w:noProof/>
         </w:rPr>
-        <w:lastRenderedPageBreak/>
         <w:drawing>
-          <wp:inline distT="0" distB="0" distL="0" distR="0" wp14:anchorId="5BD2545E" wp14:editId="719ED357">
-            <wp:extent cx="6122035" cy="7310120"/>
-            <wp:effectExtent l="0" t="0" r="0" b="5080"/>
-            <wp:docPr id="22" name="Рисунок 22"/>
+          <wp:inline distT="0" distB="0" distL="0" distR="0" wp14:anchorId="4CF13C94" wp14:editId="5DADC691">
+            <wp:extent cx="5848350" cy="6591300"/>
+            <wp:effectExtent l="0" t="0" r="0" b="0"/>
+            <wp:docPr id="18" name="Рисунок 18"/>
             <wp:cNvGraphicFramePr>
               <a:graphicFrameLocks xmlns:a="http://schemas.openxmlformats.org/drawingml/2006/main" noChangeAspect="1"/>
             </wp:cNvGraphicFramePr>
@@ -2516,7 +2143,7 @@
                   <pic:spPr>
                     <a:xfrm>
                       <a:off x="0" y="0"/>
-                      <a:ext cx="6122035" cy="7310120"/>
+                      <a:ext cx="5848350" cy="6591300"/>
                     </a:xfrm>
                     <a:prstGeom prst="rect">
                       <a:avLst/>
@@ -2539,18 +2166,38 @@
           <w:bCs/>
           <w:sz w:val="24"/>
           <w:szCs w:val="24"/>
+        </w:rPr>
+      </w:pPr>
+      <w:r>
+        <w:rPr>
+          <w:rFonts w:eastAsia="SimSun"/>
+          <w:b/>
+          <w:bCs/>
+          <w:sz w:val="24"/>
+          <w:szCs w:val="24"/>
+        </w:rPr>
+        <w:t xml:space="preserve">Рисунок 6 — </w:t>
+      </w:r>
+      <w:r>
+        <w:rPr>
+          <w:rFonts w:eastAsia="SimSun"/>
+          <w:b/>
+          <w:bCs/>
+          <w:sz w:val="24"/>
+          <w:szCs w:val="24"/>
+        </w:rPr>
+        <w:t xml:space="preserve">Результат использования методов </w:t>
+      </w:r>
+      <w:r>
+        <w:rPr>
+          <w:rFonts w:eastAsia="SimSun"/>
+          <w:b/>
+          <w:bCs/>
+          <w:sz w:val="24"/>
+          <w:szCs w:val="24"/>
           <w:lang w:val="en-US"/>
         </w:rPr>
-      </w:pPr>
-      <w:r>
-        <w:rPr>
-          <w:rFonts w:eastAsia="SimSun"/>
-          <w:b/>
-          <w:bCs/>
-          <w:sz w:val="24"/>
-          <w:szCs w:val="24"/>
-        </w:rPr>
-        <w:t>Рисунок</w:t>
+        <w:t>denrogram</w:t>
       </w:r>
       <w:r>
         <w:rPr>
@@ -2570,17 +2217,18 @@
           <w:sz w:val="24"/>
           <w:szCs w:val="24"/>
         </w:rPr>
-        <w:t>8</w:t>
-      </w:r>
-      <w:r>
-        <w:rPr>
-          <w:rFonts w:eastAsia="SimSun"/>
-          <w:b/>
-          <w:bCs/>
-          <w:sz w:val="24"/>
-          <w:szCs w:val="24"/>
-        </w:rPr>
-        <w:t xml:space="preserve"> —</w:t>
+        <w:t xml:space="preserve">и </w:t>
+      </w:r>
+      <w:r>
+        <w:rPr>
+          <w:rFonts w:eastAsia="SimSun"/>
+          <w:b/>
+          <w:bCs/>
+          <w:sz w:val="24"/>
+          <w:szCs w:val="24"/>
+          <w:lang w:val="en-US"/>
+        </w:rPr>
+        <w:t>linkage</w:t>
       </w:r>
       <w:r>
         <w:rPr>
@@ -2600,7 +2248,7 @@
           <w:sz w:val="24"/>
           <w:szCs w:val="24"/>
         </w:rPr>
-        <w:t xml:space="preserve">Модель </w:t>
+        <w:t xml:space="preserve">из </w:t>
       </w:r>
       <w:r>
         <w:rPr>
@@ -2611,7 +2259,7 @@
           <w:szCs w:val="24"/>
           <w:lang w:val="en-US"/>
         </w:rPr>
-        <w:t>DBSCAN</w:t>
+        <w:t>scipy</w:t>
       </w:r>
     </w:p>
     <w:p>
@@ -2632,10 +2280,10 @@
         </w:rPr>
         <w:lastRenderedPageBreak/>
         <w:drawing>
-          <wp:inline distT="0" distB="0" distL="0" distR="0" wp14:anchorId="1B804C6D" wp14:editId="62A25AC7">
-            <wp:extent cx="6122035" cy="7433945"/>
+          <wp:inline distT="0" distB="0" distL="0" distR="0" wp14:anchorId="293CF063" wp14:editId="21DEC3B5">
+            <wp:extent cx="4876800" cy="7258050"/>
             <wp:effectExtent l="0" t="0" r="0" b="0"/>
-            <wp:docPr id="23" name="Рисунок 23"/>
+            <wp:docPr id="19" name="Рисунок 19"/>
             <wp:cNvGraphicFramePr>
               <a:graphicFrameLocks xmlns:a="http://schemas.openxmlformats.org/drawingml/2006/main" noChangeAspect="1"/>
             </wp:cNvGraphicFramePr>
@@ -2655,7 +2303,7 @@
                   <pic:spPr>
                     <a:xfrm>
                       <a:off x="0" y="0"/>
-                      <a:ext cx="6122035" cy="7433945"/>
+                      <a:ext cx="4876800" cy="7258050"/>
                     </a:xfrm>
                     <a:prstGeom prst="rect">
                       <a:avLst/>
@@ -2689,17 +2337,7 @@
           <w:sz w:val="24"/>
           <w:szCs w:val="24"/>
         </w:rPr>
-        <w:t xml:space="preserve">Рисунок 9 — </w:t>
-      </w:r>
-      <w:r>
-        <w:rPr>
-          <w:rFonts w:eastAsia="SimSun"/>
-          <w:b/>
-          <w:bCs/>
-          <w:sz w:val="24"/>
-          <w:szCs w:val="24"/>
-        </w:rPr>
-        <w:t xml:space="preserve">Модель </w:t>
+        <w:t xml:space="preserve">Рисунок 7 — Модель </w:t>
       </w:r>
       <w:r>
         <w:rPr>
@@ -2710,7 +2348,7 @@
           <w:szCs w:val="24"/>
           <w:lang w:val="en-US"/>
         </w:rPr>
-        <w:t>TSNE 3D</w:t>
+        <w:t>AgglomerativeClustering</w:t>
       </w:r>
     </w:p>
     <w:p>
@@ -2723,6 +2361,7 @@
           <w:bCs/>
           <w:sz w:val="24"/>
           <w:szCs w:val="24"/>
+          <w:lang w:val="en-US"/>
         </w:rPr>
       </w:pPr>
       <w:r>
@@ -2731,10 +2370,10 @@
         </w:rPr>
         <w:lastRenderedPageBreak/>
         <w:drawing>
-          <wp:inline distT="0" distB="0" distL="0" distR="0" wp14:anchorId="0CC8BD0E" wp14:editId="26956898">
-            <wp:extent cx="6122035" cy="7280275"/>
-            <wp:effectExtent l="0" t="0" r="0" b="0"/>
-            <wp:docPr id="24" name="Рисунок 24"/>
+          <wp:inline distT="0" distB="0" distL="0" distR="0" wp14:anchorId="5BD2545E" wp14:editId="719ED357">
+            <wp:extent cx="6122035" cy="7310120"/>
+            <wp:effectExtent l="0" t="0" r="0" b="5080"/>
+            <wp:docPr id="22" name="Рисунок 22"/>
             <wp:cNvGraphicFramePr>
               <a:graphicFrameLocks xmlns:a="http://schemas.openxmlformats.org/drawingml/2006/main" noChangeAspect="1"/>
             </wp:cNvGraphicFramePr>
@@ -2754,7 +2393,7 @@
                   <pic:spPr>
                     <a:xfrm>
                       <a:off x="0" y="0"/>
-                      <a:ext cx="6122035" cy="7280275"/>
+                      <a:ext cx="6122035" cy="7310120"/>
                     </a:xfrm>
                     <a:prstGeom prst="rect">
                       <a:avLst/>
@@ -2777,17 +2416,58 @@
           <w:bCs/>
           <w:sz w:val="24"/>
           <w:szCs w:val="24"/>
-        </w:rPr>
-      </w:pPr>
-      <w:r>
-        <w:rPr>
-          <w:rFonts w:eastAsia="SimSun"/>
-          <w:b/>
-          <w:bCs/>
-          <w:sz w:val="24"/>
-          <w:szCs w:val="24"/>
-        </w:rPr>
-        <w:t xml:space="preserve">Рисунок 10 — </w:t>
+          <w:lang w:val="en-US"/>
+        </w:rPr>
+      </w:pPr>
+      <w:r>
+        <w:rPr>
+          <w:rFonts w:eastAsia="SimSun"/>
+          <w:b/>
+          <w:bCs/>
+          <w:sz w:val="24"/>
+          <w:szCs w:val="24"/>
+        </w:rPr>
+        <w:t>Рисунок</w:t>
+      </w:r>
+      <w:r>
+        <w:rPr>
+          <w:rFonts w:eastAsia="SimSun"/>
+          <w:b/>
+          <w:bCs/>
+          <w:sz w:val="24"/>
+          <w:szCs w:val="24"/>
+        </w:rPr>
+        <w:t xml:space="preserve"> </w:t>
+      </w:r>
+      <w:r>
+        <w:rPr>
+          <w:rFonts w:eastAsia="SimSun"/>
+          <w:b/>
+          <w:bCs/>
+          <w:sz w:val="24"/>
+          <w:szCs w:val="24"/>
+        </w:rPr>
+        <w:t>8</w:t>
+      </w:r>
+      <w:r>
+        <w:rPr>
+          <w:rFonts w:eastAsia="SimSun"/>
+          <w:b/>
+          <w:bCs/>
+          <w:sz w:val="24"/>
+          <w:szCs w:val="24"/>
+        </w:rPr>
+        <w:t xml:space="preserve"> —</w:t>
+      </w:r>
+      <w:r>
+        <w:rPr>
+          <w:rFonts w:eastAsia="SimSun"/>
+          <w:b/>
+          <w:bCs/>
+          <w:sz w:val="24"/>
+          <w:szCs w:val="24"/>
+        </w:rPr>
+        <w:t xml:space="preserve"> </w:t>
       </w:r>
       <w:r>
         <w:rPr>
@@ -2808,7 +2488,7 @@
           <w:szCs w:val="24"/>
           <w:lang w:val="en-US"/>
         </w:rPr>
-        <w:t>TSNE 2D</w:t>
+        <w:t>DBSCAN</w:t>
       </w:r>
     </w:p>
     <w:p>
@@ -2829,10 +2509,10 @@
         </w:rPr>
         <w:lastRenderedPageBreak/>
         <w:drawing>
-          <wp:inline distT="0" distB="0" distL="0" distR="0" wp14:anchorId="716D0FFC" wp14:editId="015E7244">
-            <wp:extent cx="6122035" cy="7304405"/>
+          <wp:inline distT="0" distB="0" distL="0" distR="0" wp14:anchorId="4A8FDB2E" wp14:editId="0BD86262">
+            <wp:extent cx="4572000" cy="7620000"/>
             <wp:effectExtent l="0" t="0" r="0" b="0"/>
-            <wp:docPr id="25" name="Рисунок 25"/>
+            <wp:docPr id="3" name="Рисунок 3"/>
             <wp:cNvGraphicFramePr>
               <a:graphicFrameLocks xmlns:a="http://schemas.openxmlformats.org/drawingml/2006/main" noChangeAspect="1"/>
             </wp:cNvGraphicFramePr>
@@ -2852,7 +2532,7 @@
                   <pic:spPr>
                     <a:xfrm>
                       <a:off x="0" y="0"/>
-                      <a:ext cx="6122035" cy="7304405"/>
+                      <a:ext cx="4572000" cy="7620000"/>
                     </a:xfrm>
                     <a:prstGeom prst="rect">
                       <a:avLst/>
@@ -2875,18 +2555,48 @@
           <w:bCs/>
           <w:sz w:val="24"/>
           <w:szCs w:val="24"/>
+        </w:rPr>
+      </w:pPr>
+      <w:r>
+        <w:rPr>
+          <w:rFonts w:eastAsia="SimSun"/>
+          <w:b/>
+          <w:bCs/>
+          <w:sz w:val="24"/>
+          <w:szCs w:val="24"/>
+        </w:rPr>
+        <w:t xml:space="preserve">Рисунок 9 — </w:t>
+      </w:r>
+      <w:r>
+        <w:rPr>
+          <w:rFonts w:eastAsia="SimSun"/>
+          <w:b/>
+          <w:bCs/>
+          <w:sz w:val="24"/>
+          <w:szCs w:val="24"/>
+        </w:rPr>
+        <w:t xml:space="preserve">Модель </w:t>
+      </w:r>
+      <w:r>
+        <w:rPr>
+          <w:rFonts w:eastAsia="SimSun"/>
+          <w:b/>
+          <w:bCs/>
+          <w:sz w:val="24"/>
+          <w:szCs w:val="24"/>
           <w:lang w:val="en-US"/>
         </w:rPr>
-      </w:pPr>
-      <w:r>
-        <w:rPr>
-          <w:rFonts w:eastAsia="SimSun"/>
-          <w:b/>
-          <w:bCs/>
-          <w:sz w:val="24"/>
-          <w:szCs w:val="24"/>
-        </w:rPr>
-        <w:t xml:space="preserve">Рисунок 11 — Модель </w:t>
+        <w:t>k</w:t>
+      </w:r>
+      <w:r>
+        <w:rPr>
+          <w:rFonts w:eastAsia="SimSun"/>
+          <w:b/>
+          <w:bCs/>
+          <w:sz w:val="24"/>
+          <w:szCs w:val="24"/>
+        </w:rPr>
+        <w:t>-</w:t>
       </w:r>
       <w:r>
         <w:rPr>
@@ -2897,7 +2607,7 @@
           <w:szCs w:val="24"/>
           <w:lang w:val="en-US"/>
         </w:rPr>
-        <w:t>UMAP 3D</w:t>
+        <w:t>means</w:t>
       </w:r>
     </w:p>
     <w:p>
@@ -2910,7 +2620,6 @@
           <w:bCs/>
           <w:sz w:val="24"/>
           <w:szCs w:val="24"/>
-          <w:lang w:val="en-US"/>
         </w:rPr>
       </w:pPr>
       <w:r>
@@ -2919,10 +2628,10 @@
         </w:rPr>
         <w:lastRenderedPageBreak/>
         <w:drawing>
-          <wp:inline distT="0" distB="0" distL="0" distR="0" wp14:anchorId="63AA5AF3" wp14:editId="1977FA4D">
-            <wp:extent cx="6122035" cy="7558405"/>
-            <wp:effectExtent l="0" t="0" r="0" b="4445"/>
-            <wp:docPr id="26" name="Рисунок 26"/>
+          <wp:inline distT="0" distB="0" distL="0" distR="0" wp14:anchorId="1F92E7D3" wp14:editId="61D44285">
+            <wp:extent cx="4867275" cy="7524750"/>
+            <wp:effectExtent l="0" t="0" r="9525" b="0"/>
+            <wp:docPr id="7" name="Рисунок 7"/>
             <wp:cNvGraphicFramePr>
               <a:graphicFrameLocks xmlns:a="http://schemas.openxmlformats.org/drawingml/2006/main" noChangeAspect="1"/>
             </wp:cNvGraphicFramePr>
@@ -2942,7 +2651,7 @@
                   <pic:spPr>
                     <a:xfrm>
                       <a:off x="0" y="0"/>
-                      <a:ext cx="6122035" cy="7558405"/>
+                      <a:ext cx="4867275" cy="7524750"/>
                     </a:xfrm>
                     <a:prstGeom prst="rect">
                       <a:avLst/>
@@ -2965,29 +2674,38 @@
           <w:bCs/>
           <w:sz w:val="24"/>
           <w:szCs w:val="24"/>
+        </w:rPr>
+      </w:pPr>
+      <w:r>
+        <w:rPr>
+          <w:rFonts w:eastAsia="SimSun"/>
+          <w:b/>
+          <w:bCs/>
+          <w:sz w:val="24"/>
+          <w:szCs w:val="24"/>
+        </w:rPr>
+        <w:t xml:space="preserve">Рисунок 10 — </w:t>
+      </w:r>
+      <w:r>
+        <w:rPr>
+          <w:rFonts w:eastAsia="SimSun"/>
+          <w:b/>
+          <w:bCs/>
+          <w:sz w:val="24"/>
+          <w:szCs w:val="24"/>
+        </w:rPr>
+        <w:t xml:space="preserve">Модель </w:t>
+      </w:r>
+      <w:r>
+        <w:rPr>
+          <w:rFonts w:eastAsia="SimSun"/>
+          <w:b/>
+          <w:bCs/>
+          <w:sz w:val="24"/>
+          <w:szCs w:val="24"/>
           <w:lang w:val="en-US"/>
         </w:rPr>
-      </w:pPr>
-      <w:r>
-        <w:rPr>
-          <w:rFonts w:eastAsia="SimSun"/>
-          <w:b/>
-          <w:bCs/>
-          <w:sz w:val="24"/>
-          <w:szCs w:val="24"/>
-        </w:rPr>
-        <w:t xml:space="preserve">Рисунок 12 — Модель </w:t>
-      </w:r>
-      <w:r>
-        <w:rPr>
-          <w:rFonts w:eastAsia="SimSun"/>
-          <w:b/>
-          <w:bCs/>
-          <w:sz w:val="24"/>
-          <w:szCs w:val="24"/>
-          <w:lang w:val="en-US"/>
-        </w:rPr>
-        <w:t>UMAP 2D</w:t>
+        <w:t>AgglomerativeClustering</w:t>
       </w:r>
     </w:p>
     <w:p>
@@ -3000,7 +2718,6 @@
           <w:bCs/>
           <w:sz w:val="24"/>
           <w:szCs w:val="24"/>
-          <w:lang w:val="en-US"/>
         </w:rPr>
       </w:pPr>
       <w:r>
@@ -3009,10 +2726,10 @@
         </w:rPr>
         <w:lastRenderedPageBreak/>
         <w:drawing>
-          <wp:inline distT="0" distB="0" distL="0" distR="0" wp14:anchorId="79C414E8" wp14:editId="59FB4A24">
-            <wp:extent cx="6122035" cy="4759325"/>
-            <wp:effectExtent l="0" t="0" r="0" b="3175"/>
-            <wp:docPr id="27" name="Рисунок 27"/>
+          <wp:inline distT="0" distB="0" distL="0" distR="0" wp14:anchorId="2ECF3E98" wp14:editId="5FA11DEA">
+            <wp:extent cx="4686300" cy="7591425"/>
+            <wp:effectExtent l="0" t="0" r="0" b="9525"/>
+            <wp:docPr id="11" name="Рисунок 11"/>
             <wp:cNvGraphicFramePr>
               <a:graphicFrameLocks xmlns:a="http://schemas.openxmlformats.org/drawingml/2006/main" noChangeAspect="1"/>
             </wp:cNvGraphicFramePr>
@@ -3032,7 +2749,7 @@
                   <pic:spPr>
                     <a:xfrm>
                       <a:off x="0" y="0"/>
-                      <a:ext cx="6122035" cy="4759325"/>
+                      <a:ext cx="4686300" cy="7591425"/>
                     </a:xfrm>
                     <a:prstGeom prst="rect">
                       <a:avLst/>
@@ -3065,6 +2782,95 @@
           <w:sz w:val="24"/>
           <w:szCs w:val="24"/>
         </w:rPr>
+        <w:t xml:space="preserve">Рисунок 11 — Модель </w:t>
+      </w:r>
+      <w:r>
+        <w:rPr>
+          <w:rFonts w:eastAsia="SimSun"/>
+          <w:b/>
+          <w:bCs/>
+          <w:sz w:val="24"/>
+          <w:szCs w:val="24"/>
+          <w:lang w:val="en-US"/>
+        </w:rPr>
+        <w:t>DBSCAN</w:t>
+      </w:r>
+    </w:p>
+    <w:p>
+      <w:pPr>
+        <w:spacing w:line="360" w:lineRule="auto"/>
+        <w:jc w:val="center"/>
+        <w:rPr>
+          <w:rFonts w:eastAsia="SimSun"/>
+          <w:b/>
+          <w:bCs/>
+          <w:sz w:val="24"/>
+          <w:szCs w:val="24"/>
+          <w:lang w:val="en-US"/>
+        </w:rPr>
+      </w:pPr>
+      <w:r>
+        <w:rPr>
+          <w:noProof/>
+        </w:rPr>
+        <w:lastRenderedPageBreak/>
+        <w:drawing>
+          <wp:inline distT="0" distB="0" distL="0" distR="0" wp14:anchorId="100B4102" wp14:editId="4CBCBC63">
+            <wp:extent cx="6122035" cy="5000625"/>
+            <wp:effectExtent l="0" t="0" r="0" b="9525"/>
+            <wp:docPr id="2" name="Рисунок 2"/>
+            <wp:cNvGraphicFramePr>
+              <a:graphicFrameLocks xmlns:a="http://schemas.openxmlformats.org/drawingml/2006/main" noChangeAspect="1"/>
+            </wp:cNvGraphicFramePr>
+            <a:graphic xmlns:a="http://schemas.openxmlformats.org/drawingml/2006/main">
+              <a:graphicData uri="http://schemas.openxmlformats.org/drawingml/2006/picture">
+                <pic:pic xmlns:pic="http://schemas.openxmlformats.org/drawingml/2006/picture">
+                  <pic:nvPicPr>
+                    <pic:cNvPr id="1" name=""/>
+                    <pic:cNvPicPr/>
+                  </pic:nvPicPr>
+                  <pic:blipFill>
+                    <a:blip r:embed="rId19"/>
+                    <a:stretch>
+                      <a:fillRect/>
+                    </a:stretch>
+                  </pic:blipFill>
+                  <pic:spPr>
+                    <a:xfrm>
+                      <a:off x="0" y="0"/>
+                      <a:ext cx="6122035" cy="5000625"/>
+                    </a:xfrm>
+                    <a:prstGeom prst="rect">
+                      <a:avLst/>
+                    </a:prstGeom>
+                  </pic:spPr>
+                </pic:pic>
+              </a:graphicData>
+            </a:graphic>
+          </wp:inline>
+        </w:drawing>
+      </w:r>
+    </w:p>
+    <w:p>
+      <w:pPr>
+        <w:spacing w:line="360" w:lineRule="auto"/>
+        <w:jc w:val="center"/>
+        <w:rPr>
+          <w:rFonts w:eastAsia="SimSun"/>
+          <w:b/>
+          <w:bCs/>
+          <w:sz w:val="24"/>
+          <w:szCs w:val="24"/>
+        </w:rPr>
+      </w:pPr>
+      <w:r>
+        <w:rPr>
+          <w:rFonts w:eastAsia="SimSun"/>
+          <w:b/>
+          <w:bCs/>
+          <w:sz w:val="24"/>
+          <w:szCs w:val="24"/>
+        </w:rPr>
         <w:t>Рисунок 13 — График сравнения времени обучения моделей</w:t>
       </w:r>
     </w:p>
@@ -3085,25 +2891,7 @@
           <w:sz w:val="28"/>
           <w:szCs w:val="28"/>
         </w:rPr>
-        <w:t xml:space="preserve">Самый </w:t>
-      </w:r>
-      <w:proofErr w:type="spellStart"/>
-      <w:r>
-        <w:rPr>
-          <w:rFonts w:eastAsia="SimSun"/>
-          <w:sz w:val="28"/>
-          <w:szCs w:val="28"/>
-        </w:rPr>
-        <w:t>времязатратной</w:t>
-      </w:r>
-      <w:proofErr w:type="spellEnd"/>
-      <w:r>
-        <w:rPr>
-          <w:rFonts w:eastAsia="SimSun"/>
-          <w:sz w:val="28"/>
-          <w:szCs w:val="28"/>
-        </w:rPr>
-        <w:t xml:space="preserve"> оказалась </w:t>
+        <w:t xml:space="preserve">Самый времязатратной оказалась </w:t>
       </w:r>
       <w:r>
         <w:rPr>
@@ -3112,15 +2900,31 @@
           <w:szCs w:val="28"/>
           <w:lang w:val="en-US"/>
         </w:rPr>
-        <w:t>TSNE</w:t>
-      </w:r>
-      <w:r>
-        <w:rPr>
-          <w:rFonts w:eastAsia="SimSun"/>
-          <w:sz w:val="28"/>
-          <w:szCs w:val="28"/>
-        </w:rPr>
-        <w:t xml:space="preserve"> 3</w:t>
+        <w:t>linkage</w:t>
+      </w:r>
+      <w:r>
+        <w:rPr>
+          <w:rFonts w:eastAsia="SimSun"/>
+          <w:sz w:val="28"/>
+          <w:szCs w:val="28"/>
+        </w:rPr>
+        <w:t xml:space="preserve">, </w:t>
+      </w:r>
+      <w:r>
+        <w:rPr>
+          <w:rFonts w:eastAsia="SimSun"/>
+          <w:sz w:val="28"/>
+          <w:szCs w:val="28"/>
+        </w:rPr>
+        <w:t>но из стандартных –</w:t>
+      </w:r>
+      <w:r>
+        <w:rPr>
+          <w:rFonts w:eastAsia="SimSun"/>
+          <w:sz w:val="28"/>
+          <w:szCs w:val="28"/>
+        </w:rPr>
+        <w:t xml:space="preserve"> </w:t>
       </w:r>
       <w:r>
         <w:rPr>
@@ -3129,67 +2933,7 @@
           <w:szCs w:val="28"/>
           <w:lang w:val="en-US"/>
         </w:rPr>
-        <w:t>D</w:t>
-      </w:r>
-      <w:r>
-        <w:rPr>
-          <w:rFonts w:eastAsia="SimSun"/>
-          <w:sz w:val="28"/>
-          <w:szCs w:val="28"/>
-        </w:rPr>
-        <w:t xml:space="preserve"> </w:t>
-      </w:r>
-      <w:r>
-        <w:rPr>
-          <w:rFonts w:eastAsia="SimSun"/>
-          <w:sz w:val="28"/>
-          <w:szCs w:val="28"/>
-        </w:rPr>
-        <w:t xml:space="preserve">за счет количества </w:t>
-      </w:r>
-      <w:proofErr w:type="spellStart"/>
-      <w:r>
-        <w:rPr>
-          <w:rFonts w:eastAsia="SimSun"/>
-          <w:sz w:val="28"/>
-          <w:szCs w:val="28"/>
-        </w:rPr>
-        <w:t>гиперпараметров</w:t>
-      </w:r>
-      <w:proofErr w:type="spellEnd"/>
-      <w:r>
-        <w:rPr>
-          <w:rFonts w:eastAsia="SimSun"/>
-          <w:sz w:val="28"/>
-          <w:szCs w:val="28"/>
-        </w:rPr>
-        <w:t xml:space="preserve">. Самой быстрой — </w:t>
-      </w:r>
-      <w:r>
-        <w:rPr>
-          <w:rFonts w:eastAsia="SimSun"/>
-          <w:sz w:val="28"/>
-          <w:szCs w:val="28"/>
-          <w:lang w:val="en-US"/>
-        </w:rPr>
-        <w:t>k</w:t>
-      </w:r>
-      <w:r>
-        <w:rPr>
-          <w:rFonts w:eastAsia="SimSun"/>
-          <w:sz w:val="28"/>
-          <w:szCs w:val="28"/>
-        </w:rPr>
-        <w:t>-</w:t>
-      </w:r>
-      <w:r>
-        <w:rPr>
-          <w:rFonts w:eastAsia="SimSun"/>
-          <w:sz w:val="28"/>
-          <w:szCs w:val="28"/>
-          <w:lang w:val="en-US"/>
-        </w:rPr>
-        <w:t>means</w:t>
+        <w:t>AgglomerativeClustering</w:t>
       </w:r>
       <w:r>
         <w:rPr>
@@ -3198,64 +2942,6 @@
           <w:szCs w:val="28"/>
         </w:rPr>
         <w:t>.</w:t>
-      </w:r>
-      <w:r>
-        <w:rPr>
-          <w:rFonts w:eastAsia="SimSun"/>
-          <w:sz w:val="28"/>
-          <w:szCs w:val="28"/>
-        </w:rPr>
-        <w:t xml:space="preserve"> При этом </w:t>
-      </w:r>
-      <w:r>
-        <w:rPr>
-          <w:rFonts w:eastAsia="SimSun"/>
-          <w:sz w:val="28"/>
-          <w:szCs w:val="28"/>
-          <w:lang w:val="en-US"/>
-        </w:rPr>
-        <w:t>TSNE</w:t>
-      </w:r>
-      <w:r>
-        <w:rPr>
-          <w:rFonts w:eastAsia="SimSun"/>
-          <w:sz w:val="28"/>
-          <w:szCs w:val="28"/>
-        </w:rPr>
-        <w:t xml:space="preserve"> </w:t>
-      </w:r>
-      <w:r>
-        <w:rPr>
-          <w:rFonts w:eastAsia="SimSun"/>
-          <w:sz w:val="28"/>
-          <w:szCs w:val="28"/>
-        </w:rPr>
-        <w:t xml:space="preserve">и </w:t>
-      </w:r>
-      <w:r>
-        <w:rPr>
-          <w:rFonts w:eastAsia="SimSun"/>
-          <w:sz w:val="28"/>
-          <w:szCs w:val="28"/>
-          <w:lang w:val="en-US"/>
-        </w:rPr>
-        <w:t>UMAP</w:t>
-      </w:r>
-      <w:r>
-        <w:rPr>
-          <w:rFonts w:eastAsia="SimSun"/>
-          <w:sz w:val="28"/>
-          <w:szCs w:val="28"/>
-        </w:rPr>
-        <w:t xml:space="preserve"> </w:t>
-      </w:r>
-      <w:r>
-        <w:rPr>
-          <w:rFonts w:eastAsia="SimSun"/>
-          <w:sz w:val="28"/>
-          <w:szCs w:val="28"/>
-        </w:rPr>
-        <w:t>преобразовали кластеры в свои плоскости, отличные от изначальных, но поймав нужное количество кластеров.</w:t>
       </w:r>
     </w:p>
     <w:p>
@@ -3328,7 +3014,6 @@
         </w:rPr>
         <w:t xml:space="preserve">, </w:t>
       </w:r>
-      <w:proofErr w:type="spellStart"/>
       <w:r>
         <w:rPr>
           <w:rFonts w:eastAsia="SimSun"/>
@@ -3339,7 +3024,6 @@
         </w:rPr>
         <w:t>plotly</w:t>
       </w:r>
-      <w:proofErr w:type="spellEnd"/>
       <w:r>
         <w:rPr>
           <w:rFonts w:eastAsia="SimSun"/>
@@ -3349,7 +3033,6 @@
         </w:rPr>
         <w:t xml:space="preserve">, </w:t>
       </w:r>
-      <w:proofErr w:type="spellStart"/>
       <w:r>
         <w:rPr>
           <w:rFonts w:eastAsia="SimSun"/>
@@ -3360,7 +3043,6 @@
         </w:rPr>
         <w:t>sklearn</w:t>
       </w:r>
-      <w:proofErr w:type="spellEnd"/>
       <w:r>
         <w:rPr>
           <w:rFonts w:eastAsia="SimSun"/>
@@ -3370,7 +3052,6 @@
         </w:rPr>
         <w:t xml:space="preserve">, </w:t>
       </w:r>
-      <w:proofErr w:type="spellStart"/>
       <w:r>
         <w:rPr>
           <w:rFonts w:eastAsia="SimSun"/>
@@ -3381,7 +3062,6 @@
         </w:rPr>
         <w:t>scipy</w:t>
       </w:r>
-      <w:proofErr w:type="spellEnd"/>
       <w:r>
         <w:rPr>
           <w:rFonts w:eastAsia="SimSun"/>
@@ -3483,7 +3163,7 @@
         </w:rPr>
         <w:t xml:space="preserve">] - </w:t>
       </w:r>
-      <w:hyperlink r:id="rId19" w:history="1">
+      <w:hyperlink r:id="rId20" w:history="1">
         <w:r>
           <w:rPr>
             <w:rStyle w:val="ab"/>
@@ -3515,40 +3195,30 @@
           <w:szCs w:val="28"/>
         </w:rPr>
       </w:pPr>
-      <w:proofErr w:type="spellStart"/>
       <w:r>
         <w:rPr>
           <w:sz w:val="28"/>
           <w:szCs w:val="28"/>
           <w:lang w:val="en-US"/>
         </w:rPr>
-        <w:t>Jupyter</w:t>
-      </w:r>
-      <w:proofErr w:type="spellEnd"/>
+        <w:t>Jupyter Documentation [</w:t>
+      </w:r>
+      <w:r>
+        <w:rPr>
+          <w:sz w:val="28"/>
+          <w:szCs w:val="28"/>
+        </w:rPr>
+        <w:t>Электронный ресурс</w:t>
+      </w:r>
       <w:r>
         <w:rPr>
           <w:sz w:val="28"/>
           <w:szCs w:val="28"/>
           <w:lang w:val="en-US"/>
         </w:rPr>
-        <w:t xml:space="preserve"> Documentation [</w:t>
-      </w:r>
-      <w:r>
-        <w:rPr>
-          <w:sz w:val="28"/>
-          <w:szCs w:val="28"/>
-        </w:rPr>
-        <w:t>Электронный ресурс</w:t>
-      </w:r>
-      <w:r>
-        <w:rPr>
-          <w:sz w:val="28"/>
-          <w:szCs w:val="28"/>
-          <w:lang w:val="en-US"/>
-        </w:rPr>
         <w:t xml:space="preserve">] - </w:t>
       </w:r>
-      <w:hyperlink r:id="rId20" w:history="1">
+      <w:hyperlink r:id="rId21" w:history="1">
         <w:r>
           <w:rPr>
             <w:rStyle w:val="ab"/>
@@ -3603,7 +3273,7 @@
         </w:rPr>
         <w:t xml:space="preserve">] - </w:t>
       </w:r>
-      <w:hyperlink r:id="rId21" w:history="1">
+      <w:hyperlink r:id="rId22" w:history="1">
         <w:r>
           <w:rPr>
             <w:rStyle w:val="ab"/>
@@ -3679,7 +3349,7 @@
         </w:rPr>
         <w:t xml:space="preserve">] - </w:t>
       </w:r>
-      <w:hyperlink r:id="rId22" w:history="1">
+      <w:hyperlink r:id="rId23" w:history="1">
         <w:r>
           <w:rPr>
             <w:rStyle w:val="ab"/>
@@ -3745,40 +3415,30 @@
           <w:szCs w:val="28"/>
         </w:rPr>
       </w:pPr>
-      <w:proofErr w:type="spellStart"/>
       <w:r>
         <w:rPr>
           <w:sz w:val="28"/>
           <w:szCs w:val="28"/>
           <w:lang w:val="en-US"/>
         </w:rPr>
-        <w:t>Plotly</w:t>
-      </w:r>
-      <w:proofErr w:type="spellEnd"/>
+        <w:t>Plotly Documentation [</w:t>
+      </w:r>
+      <w:r>
+        <w:rPr>
+          <w:sz w:val="28"/>
+          <w:szCs w:val="28"/>
+        </w:rPr>
+        <w:t>Электронный ресурс</w:t>
+      </w:r>
       <w:r>
         <w:rPr>
           <w:sz w:val="28"/>
           <w:szCs w:val="28"/>
           <w:lang w:val="en-US"/>
         </w:rPr>
-        <w:t xml:space="preserve"> Documentation [</w:t>
-      </w:r>
-      <w:r>
-        <w:rPr>
-          <w:sz w:val="28"/>
-          <w:szCs w:val="28"/>
-        </w:rPr>
-        <w:t>Электронный ресурс</w:t>
-      </w:r>
-      <w:r>
-        <w:rPr>
-          <w:sz w:val="28"/>
-          <w:szCs w:val="28"/>
-          <w:lang w:val="en-US"/>
-        </w:rPr>
         <w:t xml:space="preserve">] - </w:t>
       </w:r>
-      <w:hyperlink r:id="rId23" w:history="1">
+      <w:hyperlink r:id="rId24" w:history="1">
         <w:r>
           <w:rPr>
             <w:rStyle w:val="ab"/>
@@ -3802,7 +3462,6 @@
           <w:szCs w:val="28"/>
         </w:rPr>
       </w:pPr>
-      <w:proofErr w:type="spellStart"/>
       <w:r>
         <w:rPr>
           <w:sz w:val="28"/>
@@ -3811,7 +3470,6 @@
         </w:rPr>
         <w:t>Numpy</w:t>
       </w:r>
-      <w:proofErr w:type="spellEnd"/>
       <w:r>
         <w:rPr>
           <w:sz w:val="28"/>
@@ -3848,7 +3506,7 @@
         </w:rPr>
         <w:t xml:space="preserve">] - </w:t>
       </w:r>
-      <w:hyperlink r:id="rId24" w:history="1">
+      <w:hyperlink r:id="rId25" w:history="1">
         <w:r>
           <w:rPr>
             <w:rStyle w:val="ab"/>
@@ -3866,7 +3524,6 @@
           </w:rPr>
           <w:t>://</w:t>
         </w:r>
-        <w:proofErr w:type="spellStart"/>
         <w:r>
           <w:rPr>
             <w:rStyle w:val="ab"/>
@@ -3876,7 +3533,6 @@
           </w:rPr>
           <w:t>numpy</w:t>
         </w:r>
-        <w:proofErr w:type="spellEnd"/>
         <w:r>
           <w:rPr>
             <w:rStyle w:val="ab"/>
@@ -3963,7 +3619,7 @@
         </w:rPr>
         <w:t xml:space="preserve">] - </w:t>
       </w:r>
-      <w:hyperlink r:id="rId25" w:history="1">
+      <w:hyperlink r:id="rId26" w:history="1">
         <w:r>
           <w:rPr>
             <w:rStyle w:val="ab"/>
@@ -3991,10 +3647,10 @@
     <w:p/>
     <w:p/>
     <w:sectPr>
-      <w:headerReference w:type="even" r:id="rId26"/>
-      <w:headerReference w:type="default" r:id="rId27"/>
-      <w:footerReference w:type="default" r:id="rId28"/>
-      <w:headerReference w:type="first" r:id="rId29"/>
+      <w:headerReference w:type="even" r:id="rId27"/>
+      <w:headerReference w:type="default" r:id="rId28"/>
+      <w:footerReference w:type="default" r:id="rId29"/>
+      <w:headerReference w:type="first" r:id="rId30"/>
       <w:pgSz w:w="11909" w:h="16834" w:code="9"/>
       <w:pgMar w:top="1134" w:right="567" w:bottom="1134" w:left="1701" w:header="720" w:footer="720" w:gutter="0"/>
       <w:pgNumType w:start="1"/>
@@ -4005,6 +3661,25 @@
     </w:sectPr>
   </w:body>
 </w:document>
+</file>
+
+<file path=word/endnotes.xml><?xml version="1.0" encoding="utf-8"?>
+<w:endnotes xmlns:wpc="http://schemas.microsoft.com/office/word/2010/wordprocessingCanvas" xmlns:cx="http://schemas.microsoft.com/office/drawing/2014/chartex" xmlns:cx1="http://schemas.microsoft.com/office/drawing/2015/9/8/chartex" xmlns:cx2="http://schemas.microsoft.com/office/drawing/2015/10/21/chartex" xmlns:cx3="http://schemas.microsoft.com/office/drawing/2016/5/9/chartex" xmlns:cx4="http://schemas.microsoft.com/office/drawing/2016/5/10/chartex" xmlns:cx5="http://schemas.microsoft.com/office/drawing/2016/5/11/chartex" xmlns:cx6="http://schemas.microsoft.com/office/drawing/2016/5/12/chartex" xmlns:cx7="http://schemas.microsoft.com/office/drawing/2016/5/13/chartex" xmlns:cx8="http://schemas.microsoft.com/office/drawing/2016/5/14/chartex" xmlns:mc="http://schemas.openxmlformats.org/markup-compatibility/2006" xmlns:aink="http://schemas.microsoft.com/office/drawing/2016/ink" xmlns:am3d="http://schemas.microsoft.com/office/drawing/2017/model3d" xmlns:o="urn:schemas-microsoft-com:office:office" xmlns:r="http://schemas.openxmlformats.org/officeDocument/2006/relationships" xmlns:m="http://schemas.openxmlformats.org/officeDocument/2006/math" xmlns:v="urn:schemas-microsoft-com:vml" xmlns:wp14="http://schemas.microsoft.com/office/word/2010/wordprocessingDrawing" xmlns:wp="http://schemas.openxmlformats.org/drawingml/2006/wordprocessingDrawing" xmlns:w10="urn:schemas-microsoft-com:office:word" xmlns:w="http://schemas.openxmlformats.org/wordprocessingml/2006/main" xmlns:w14="http://schemas.microsoft.com/office/word/2010/wordml" xmlns:w15="http://schemas.microsoft.com/office/word/2012/wordml" xmlns:w16cex="http://schemas.microsoft.com/office/word/2018/wordml/cex" xmlns:w16cid="http://schemas.microsoft.com/office/word/2016/wordml/cid" xmlns:w16="http://schemas.microsoft.com/office/word/2018/wordml" xmlns:w16se="http://schemas.microsoft.com/office/word/2015/wordml/symex" xmlns:wpg="http://schemas.microsoft.com/office/word/2010/wordprocessingGroup" xmlns:wpi="http://schemas.microsoft.com/office/word/2010/wordprocessingInk" xmlns:wne="http://schemas.microsoft.com/office/word/2006/wordml" xmlns:wps="http://schemas.microsoft.com/office/word/2010/wordprocessingShape" mc:Ignorable="w14 w15 w16se w16cid w16 w16cex wp14">
+  <w:endnote w:type="separator" w:id="-1">
+    <w:p>
+      <w:r>
+        <w:separator/>
+      </w:r>
+    </w:p>
+  </w:endnote>
+  <w:endnote w:type="continuationSeparator" w:id="0">
+    <w:p>
+      <w:r>
+        <w:continuationSeparator/>
+      </w:r>
+    </w:p>
+  </w:endnote>
+</w:endnotes>
 </file>
 
 <file path=word/footer1.xml><?xml version="1.0" encoding="utf-8"?>
@@ -4081,6 +3756,25 @@
     </w:pPr>
   </w:p>
 </w:ftr>
+</file>
+
+<file path=word/footnotes.xml><?xml version="1.0" encoding="utf-8"?>
+<w:footnotes xmlns:wpc="http://schemas.microsoft.com/office/word/2010/wordprocessingCanvas" xmlns:cx="http://schemas.microsoft.com/office/drawing/2014/chartex" xmlns:cx1="http://schemas.microsoft.com/office/drawing/2015/9/8/chartex" xmlns:cx2="http://schemas.microsoft.com/office/drawing/2015/10/21/chartex" xmlns:cx3="http://schemas.microsoft.com/office/drawing/2016/5/9/chartex" xmlns:cx4="http://schemas.microsoft.com/office/drawing/2016/5/10/chartex" xmlns:cx5="http://schemas.microsoft.com/office/drawing/2016/5/11/chartex" xmlns:cx6="http://schemas.microsoft.com/office/drawing/2016/5/12/chartex" xmlns:cx7="http://schemas.microsoft.com/office/drawing/2016/5/13/chartex" xmlns:cx8="http://schemas.microsoft.com/office/drawing/2016/5/14/chartex" xmlns:mc="http://schemas.openxmlformats.org/markup-compatibility/2006" xmlns:aink="http://schemas.microsoft.com/office/drawing/2016/ink" xmlns:am3d="http://schemas.microsoft.com/office/drawing/2017/model3d" xmlns:o="urn:schemas-microsoft-com:office:office" xmlns:r="http://schemas.openxmlformats.org/officeDocument/2006/relationships" xmlns:m="http://schemas.openxmlformats.org/officeDocument/2006/math" xmlns:v="urn:schemas-microsoft-com:vml" xmlns:wp14="http://schemas.microsoft.com/office/word/2010/wordprocessingDrawing" xmlns:wp="http://schemas.openxmlformats.org/drawingml/2006/wordprocessingDrawing" xmlns:w10="urn:schemas-microsoft-com:office:word" xmlns:w="http://schemas.openxmlformats.org/wordprocessingml/2006/main" xmlns:w14="http://schemas.microsoft.com/office/word/2010/wordml" xmlns:w15="http://schemas.microsoft.com/office/word/2012/wordml" xmlns:w16cex="http://schemas.microsoft.com/office/word/2018/wordml/cex" xmlns:w16cid="http://schemas.microsoft.com/office/word/2016/wordml/cid" xmlns:w16="http://schemas.microsoft.com/office/word/2018/wordml" xmlns:w16se="http://schemas.microsoft.com/office/word/2015/wordml/symex" xmlns:wpg="http://schemas.microsoft.com/office/word/2010/wordprocessingGroup" xmlns:wpi="http://schemas.microsoft.com/office/word/2010/wordprocessingInk" xmlns:wne="http://schemas.microsoft.com/office/word/2006/wordml" xmlns:wps="http://schemas.microsoft.com/office/word/2010/wordprocessingShape" mc:Ignorable="w14 w15 w16se w16cid w16 w16cex wp14">
+  <w:footnote w:type="separator" w:id="-1">
+    <w:p>
+      <w:r>
+        <w:separator/>
+      </w:r>
+    </w:p>
+  </w:footnote>
+  <w:footnote w:type="continuationSeparator" w:id="0">
+    <w:p>
+      <w:r>
+        <w:continuationSeparator/>
+      </w:r>
+    </w:p>
+  </w:footnote>
+</w:footnotes>
 </file>
 
 <file path=word/header1.xml><?xml version="1.0" encoding="utf-8"?>

</xml_diff>